<commit_message>
amigos no pude modificar el otro archivo word incluso haciendo el push asi que la info de herramientas la subi aparte y al final ya lo juntamos
</commit_message>
<xml_diff>
--- a/Proyecto_1.docx
+++ b/Proyecto_1.docx
@@ -1,6 +1,6 @@
 
 <file path=word/document.xml><?xml version="1.0" encoding="utf-8"?>
-<w:document xmlns:wpc="http://schemas.microsoft.com/office/word/2010/wordprocessingCanvas" xmlns:cx="http://schemas.microsoft.com/office/drawing/2014/chartex" xmlns:cx1="http://schemas.microsoft.com/office/drawing/2015/9/8/chartex" xmlns:cx2="http://schemas.microsoft.com/office/drawing/2015/10/21/chartex" xmlns:cx3="http://schemas.microsoft.com/office/drawing/2016/5/9/chartex" xmlns:cx4="http://schemas.microsoft.com/office/drawing/2016/5/10/chartex" xmlns:cx5="http://schemas.microsoft.com/office/drawing/2016/5/11/chartex" xmlns:cx6="http://schemas.microsoft.com/office/drawing/2016/5/12/chartex" xmlns:cx7="http://schemas.microsoft.com/office/drawing/2016/5/13/chartex" xmlns:cx8="http://schemas.microsoft.com/office/drawing/2016/5/14/chartex" xmlns:mc="http://schemas.openxmlformats.org/markup-compatibility/2006" xmlns:aink="http://schemas.microsoft.com/office/drawing/2016/ink" xmlns:am3d="http://schemas.microsoft.com/office/drawing/2017/model3d" xmlns:o="urn:schemas-microsoft-com:office:office" xmlns:r="http://schemas.openxmlformats.org/officeDocument/2006/relationships" xmlns:m="http://schemas.openxmlformats.org/officeDocument/2006/math" xmlns:v="urn:schemas-microsoft-com:vml" xmlns:wp14="http://schemas.microsoft.com/office/word/2010/wordprocessingDrawing" xmlns:wp="http://schemas.openxmlformats.org/drawingml/2006/wordprocessingDrawing" xmlns:w10="urn:schemas-microsoft-com:office:word" xmlns:w="http://schemas.openxmlformats.org/wordprocessingml/2006/main" xmlns:w14="http://schemas.microsoft.com/office/word/2010/wordml" xmlns:w15="http://schemas.microsoft.com/office/word/2012/wordml" xmlns:w16cex="http://schemas.microsoft.com/office/word/2018/wordml/cex" xmlns:w16cid="http://schemas.microsoft.com/office/word/2016/wordml/cid" xmlns:w16="http://schemas.microsoft.com/office/word/2018/wordml" xmlns:w16sdtdh="http://schemas.microsoft.com/office/word/2020/wordml/sdtdatahash" xmlns:w16se="http://schemas.microsoft.com/office/word/2015/wordml/symex" xmlns:wpg="http://schemas.microsoft.com/office/word/2010/wordprocessingGroup" xmlns:wpi="http://schemas.microsoft.com/office/word/2010/wordprocessingInk" xmlns:wne="http://schemas.microsoft.com/office/word/2006/wordml" xmlns:wps="http://schemas.microsoft.com/office/word/2010/wordprocessingShape" mc:Ignorable="w14 w15 w16se w16cid w16 w16cex w16sdtdh wp14">
+<w:document xmlns:wpc="http://schemas.microsoft.com/office/word/2010/wordprocessingCanvas" xmlns:cx="http://schemas.microsoft.com/office/drawing/2014/chartex" xmlns:cx1="http://schemas.microsoft.com/office/drawing/2015/9/8/chartex" xmlns:cx2="http://schemas.microsoft.com/office/drawing/2015/10/21/chartex" xmlns:cx3="http://schemas.microsoft.com/office/drawing/2016/5/9/chartex" xmlns:cx4="http://schemas.microsoft.com/office/drawing/2016/5/10/chartex" xmlns:cx5="http://schemas.microsoft.com/office/drawing/2016/5/11/chartex" xmlns:cx6="http://schemas.microsoft.com/office/drawing/2016/5/12/chartex" xmlns:cx7="http://schemas.microsoft.com/office/drawing/2016/5/13/chartex" xmlns:cx8="http://schemas.microsoft.com/office/drawing/2016/5/14/chartex" xmlns:mc="http://schemas.openxmlformats.org/markup-compatibility/2006" xmlns:aink="http://schemas.microsoft.com/office/drawing/2016/ink" xmlns:am3d="http://schemas.microsoft.com/office/drawing/2017/model3d" xmlns:o="urn:schemas-microsoft-com:office:office" xmlns:r="http://schemas.openxmlformats.org/officeDocument/2006/relationships" xmlns:m="http://schemas.openxmlformats.org/officeDocument/2006/math" xmlns:v="urn:schemas-microsoft-com:vml" xmlns:wp14="http://schemas.microsoft.com/office/word/2010/wordprocessingDrawing" xmlns:wp="http://schemas.openxmlformats.org/drawingml/2006/wordprocessingDrawing" xmlns:w10="urn:schemas-microsoft-com:office:word" xmlns:w="http://schemas.openxmlformats.org/wordprocessingml/2006/main" xmlns:w14="http://schemas.microsoft.com/office/word/2010/wordml" xmlns:w15="http://schemas.microsoft.com/office/word/2012/wordml" xmlns:w16cex="http://schemas.microsoft.com/office/word/2018/wordml/cex" xmlns:w16cid="http://schemas.microsoft.com/office/word/2016/wordml/cid" xmlns:w16="http://schemas.microsoft.com/office/word/2018/wordml" xmlns:w16se="http://schemas.microsoft.com/office/word/2015/wordml/symex" xmlns:wpg="http://schemas.microsoft.com/office/word/2010/wordprocessingGroup" xmlns:wpi="http://schemas.microsoft.com/office/word/2010/wordprocessingInk" xmlns:wne="http://schemas.microsoft.com/office/word/2006/wordml" xmlns:wps="http://schemas.microsoft.com/office/word/2010/wordprocessingShape" mc:Ignorable="w14 w15 w16se w16cid w16 w16cex wp14">
   <w:body>
     <w:p>
       <w:r>
@@ -504,6 +504,147 @@
     </w:p>
     <w:p>
       <w:pPr>
+        <w:rPr>
+          <w:rFonts w:ascii="Arial" w:hAnsi="Arial" w:cs="Arial"/>
+          <w:sz w:val="24"/>
+          <w:szCs w:val="24"/>
+        </w:rPr>
+      </w:pPr>
+      <w:r>
+        <w:rPr>
+          <w:rFonts w:ascii="Arial" w:hAnsi="Arial" w:cs="Arial"/>
+          <w:sz w:val="24"/>
+          <w:szCs w:val="24"/>
+        </w:rPr>
+        <w:t xml:space="preserve">*Maquina virtual: Una </w:t>
+      </w:r>
+      <w:proofErr w:type="spellStart"/>
+      <w:r>
+        <w:rPr>
+          <w:rFonts w:ascii="Arial" w:hAnsi="Arial" w:cs="Arial"/>
+          <w:sz w:val="24"/>
+          <w:szCs w:val="24"/>
+        </w:rPr>
+        <w:t>maquina</w:t>
+      </w:r>
+      <w:proofErr w:type="spellEnd"/>
+      <w:r>
+        <w:rPr>
+          <w:rFonts w:ascii="Arial" w:hAnsi="Arial" w:cs="Arial"/>
+          <w:sz w:val="24"/>
+          <w:szCs w:val="24"/>
+        </w:rPr>
+        <w:t xml:space="preserve"> virtual es un entorno que funciona como un sistema informático virtual con su propia CPU, Memoria, interfaces de red y almacenamiento, pero se crean en el sistema de hardware físico, ya sea localmente o no. El sistema de software se denomina hipervisor, que se encarga de separar los recursos de la máquina del sistema de hardware e implementarlos correctamente para que la VM pueda utilizarlos. Estos se denominan hosts, computadoras host, sistemas operativos host o simplemente hosts. Las diversas máquinas virtuales que utilizan sus recursos son equipos invitados, equipos invitados, sistemas operativos invitados o simplemente invitados. La máquina virtual está aislada del resto del sistema, pero puede haber varias máquinas virtuales en una sola pieza de hardware (como un servidor). Además, se pueden mover entre servidores host según sea necesario o utilizar los recursos de manera más eficiente. La VM permite que varios sistemas operativos diferentes se ejecuten simultáneamente en la misma computadora, como la distribución de Linux en una computadora portátil MacOS. </w:t>
+      </w:r>
+    </w:p>
+    <w:p>
+      <w:pPr>
+        <w:rPr>
+          <w:rFonts w:ascii="Arial" w:hAnsi="Arial" w:cs="Arial"/>
+          <w:sz w:val="24"/>
+          <w:szCs w:val="24"/>
+        </w:rPr>
+      </w:pPr>
+      <w:r>
+        <w:rPr>
+          <w:rFonts w:ascii="Arial" w:hAnsi="Arial" w:cs="Arial"/>
+          <w:sz w:val="24"/>
+          <w:szCs w:val="24"/>
+        </w:rPr>
+        <w:t xml:space="preserve">El software en </w:t>
+      </w:r>
+      <w:proofErr w:type="spellStart"/>
+      <w:r>
+        <w:rPr>
+          <w:rFonts w:ascii="Arial" w:hAnsi="Arial" w:cs="Arial"/>
+          <w:sz w:val="24"/>
+          <w:szCs w:val="24"/>
+        </w:rPr>
+        <w:t>especifico</w:t>
+      </w:r>
+      <w:proofErr w:type="spellEnd"/>
+      <w:r>
+        <w:rPr>
+          <w:rFonts w:ascii="Arial" w:hAnsi="Arial" w:cs="Arial"/>
+          <w:sz w:val="24"/>
+          <w:szCs w:val="24"/>
+        </w:rPr>
+        <w:t xml:space="preserve"> es Oracle VM VirtualBox es el software de virtualización multiplataforma de código abierto más popular del mundo, que permite a los desarrolladores entregar código antes mediante la ejecución de múltiples sistemas operativos en un solo dispositivo. Los equipos de TI y los proveedores de soluciones usan VirtualBox para reducir los costos operativos y reducir el tiempo requerido para implementar aplicaciones de manera segura localmente y en la nube. El software de virtualización de escritorio multiplataforma, de código abierto y de bajo costo reduce los costos operativos del equipo al reducir la cantidad de configuraciones de escritorio y servidor requeridas. Con una interfaz gráfica de usuario (GUI) fácil de usar y una potente interfaz de línea de comandos, los desarrolladores pueden utilizar varios sistemas operativos en el mismo sistema</w:t>
+      </w:r>
+    </w:p>
+    <w:p>
+      <w:pPr>
+        <w:jc w:val="center"/>
+      </w:pPr>
+      <w:r>
+        <w:rPr>
+          <w:noProof/>
+        </w:rPr>
+        <w:drawing>
+          <wp:inline distT="0" distB="0" distL="0" distR="0" wp14:anchorId="31583D25" wp14:editId="212E8B6F">
+            <wp:extent cx="2827020" cy="1623060"/>
+            <wp:effectExtent l="0" t="0" r="0" b="0"/>
+            <wp:docPr id="3" name="Imagen 3"/>
+            <wp:cNvGraphicFramePr>
+              <a:graphicFrameLocks xmlns:a="http://schemas.openxmlformats.org/drawingml/2006/main" noChangeAspect="1"/>
+            </wp:cNvGraphicFramePr>
+            <a:graphic xmlns:a="http://schemas.openxmlformats.org/drawingml/2006/main">
+              <a:graphicData uri="http://schemas.openxmlformats.org/drawingml/2006/picture">
+                <pic:pic xmlns:pic="http://schemas.openxmlformats.org/drawingml/2006/picture">
+                  <pic:nvPicPr>
+                    <pic:cNvPr id="0" name="Picture 1"/>
+                    <pic:cNvPicPr>
+                      <a:picLocks noChangeAspect="1" noChangeArrowheads="1"/>
+                    </pic:cNvPicPr>
+                  </pic:nvPicPr>
+                  <pic:blipFill>
+                    <a:blip r:embed="rId6">
+                      <a:extLst>
+                        <a:ext uri="{28A0092B-C50C-407E-A947-70E740481C1C}">
+                          <a14:useLocalDpi xmlns:a14="http://schemas.microsoft.com/office/drawing/2010/main" val="0"/>
+                        </a:ext>
+                      </a:extLst>
+                    </a:blip>
+                    <a:srcRect/>
+                    <a:stretch>
+                      <a:fillRect/>
+                    </a:stretch>
+                  </pic:blipFill>
+                  <pic:spPr bwMode="auto">
+                    <a:xfrm>
+                      <a:off x="0" y="0"/>
+                      <a:ext cx="2827020" cy="1623060"/>
+                    </a:xfrm>
+                    <a:prstGeom prst="rect">
+                      <a:avLst/>
+                    </a:prstGeom>
+                    <a:noFill/>
+                    <a:ln>
+                      <a:noFill/>
+                    </a:ln>
+                  </pic:spPr>
+                </pic:pic>
+              </a:graphicData>
+            </a:graphic>
+          </wp:inline>
+        </w:drawing>
+      </w:r>
+    </w:p>
+    <w:p/>
+    <w:p>
+      <w:pPr>
+        <w:shd w:val="clear" w:color="auto" w:fill="FFFFFF"/>
+        <w:spacing w:line="540" w:lineRule="atLeast"/>
+        <w:textAlignment w:val="top"/>
+        <w:rPr>
+          <w:rFonts w:ascii="Arial" w:hAnsi="Arial" w:cs="Arial"/>
+          <w:sz w:val="24"/>
+          <w:szCs w:val="24"/>
+        </w:rPr>
+      </w:pPr>
+    </w:p>
+    <w:p>
+      <w:pPr>
         <w:jc w:val="center"/>
       </w:pPr>
     </w:p>
@@ -518,7 +659,7 @@
 </file>
 
 <file path=word/styles.xml><?xml version="1.0" encoding="utf-8"?>
-<w:styles xmlns:mc="http://schemas.openxmlformats.org/markup-compatibility/2006" xmlns:r="http://schemas.openxmlformats.org/officeDocument/2006/relationships" xmlns:w="http://schemas.openxmlformats.org/wordprocessingml/2006/main" xmlns:w14="http://schemas.microsoft.com/office/word/2010/wordml" xmlns:w15="http://schemas.microsoft.com/office/word/2012/wordml" xmlns:w16cex="http://schemas.microsoft.com/office/word/2018/wordml/cex" xmlns:w16cid="http://schemas.microsoft.com/office/word/2016/wordml/cid" xmlns:w16="http://schemas.microsoft.com/office/word/2018/wordml" xmlns:w16sdtdh="http://schemas.microsoft.com/office/word/2020/wordml/sdtdatahash" xmlns:w16se="http://schemas.microsoft.com/office/word/2015/wordml/symex" mc:Ignorable="w14 w15 w16se w16cid w16 w16cex w16sdtdh">
+<w:styles xmlns:mc="http://schemas.openxmlformats.org/markup-compatibility/2006" xmlns:r="http://schemas.openxmlformats.org/officeDocument/2006/relationships" xmlns:w="http://schemas.openxmlformats.org/wordprocessingml/2006/main" xmlns:w14="http://schemas.microsoft.com/office/word/2010/wordml" xmlns:w15="http://schemas.microsoft.com/office/word/2012/wordml" xmlns:w16cex="http://schemas.microsoft.com/office/word/2018/wordml/cex" xmlns:w16cid="http://schemas.microsoft.com/office/word/2016/wordml/cid" xmlns:w16="http://schemas.microsoft.com/office/word/2018/wordml" xmlns:w16se="http://schemas.microsoft.com/office/word/2015/wordml/symex" mc:Ignorable="w14 w15 w16se w16cid w16 w16cex">
   <w:docDefaults>
     <w:rPrDefault>
       <w:rPr>
@@ -640,6 +781,7 @@
     <w:lsdException w:name="HTML Sample" w:semiHidden="1" w:unhideWhenUsed="1"/>
     <w:lsdException w:name="HTML Typewriter" w:semiHidden="1" w:unhideWhenUsed="1"/>
     <w:lsdException w:name="HTML Variable" w:semiHidden="1" w:unhideWhenUsed="1"/>
+    <w:lsdException w:name="Normal Table" w:semiHidden="1" w:unhideWhenUsed="1"/>
     <w:lsdException w:name="annotation subject" w:semiHidden="1" w:unhideWhenUsed="1"/>
     <w:lsdException w:name="No List" w:semiHidden="1" w:unhideWhenUsed="1"/>
     <w:lsdException w:name="Outline List 1" w:semiHidden="1" w:unhideWhenUsed="1"/>
@@ -686,8 +828,10 @@
     <w:lsdException w:name="Table Subtle 2" w:semiHidden="1" w:unhideWhenUsed="1"/>
     <w:lsdException w:name="Table Web 1" w:semiHidden="1" w:unhideWhenUsed="1"/>
     <w:lsdException w:name="Table Web 2" w:semiHidden="1" w:unhideWhenUsed="1"/>
+    <w:lsdException w:name="Table Web 3" w:semiHidden="1" w:unhideWhenUsed="1"/>
     <w:lsdException w:name="Balloon Text" w:semiHidden="1" w:unhideWhenUsed="1"/>
     <w:lsdException w:name="Table Grid" w:uiPriority="39"/>
+    <w:lsdException w:name="Table Theme" w:semiHidden="1" w:unhideWhenUsed="1"/>
     <w:lsdException w:name="Placeholder Text" w:semiHidden="1"/>
     <w:lsdException w:name="No Spacing" w:uiPriority="1" w:qFormat="1"/>
     <w:lsdException w:name="Light Shading" w:uiPriority="60"/>

</xml_diff>